<commit_message>
Data Upload Tool v.0.05 - client side with mock data almost ready (functionality wise) - server side first function
</commit_message>
<xml_diff>
--- a/Documentation.docx
+++ b/Documentation.docx
@@ -59,13 +59,7 @@
         <w:rPr>
           <w:lang w:val="en-US"/>
         </w:rPr>
-        <w:t xml:space="preserve">Usage: </w:t>
-      </w:r>
-      <w:r>
-        <w:rPr>
-          <w:lang w:val="en-US"/>
-        </w:rPr>
-        <w:t>The Front-End of the data upload tool</w:t>
+        <w:t>Usage: The Front-End of the data upload tool</w:t>
       </w:r>
     </w:p>
     <w:p>
@@ -101,8 +95,6 @@
         </w:rPr>
         <w:t>Framework: React</w:t>
       </w:r>
-      <w:bookmarkStart w:id="0" w:name="_GoBack"/>
-      <w:bookmarkEnd w:id="0"/>
     </w:p>
     <w:p>
       <w:pPr>
@@ -240,19 +232,7 @@
         <w:rPr>
           <w:lang w:val="en-US"/>
         </w:rPr>
-        <w:t xml:space="preserve">Usage: </w:t>
-      </w:r>
-      <w:r>
-        <w:rPr>
-          <w:lang w:val="en-US"/>
-        </w:rPr>
-        <w:t>M</w:t>
-      </w:r>
-      <w:r>
-        <w:rPr>
-          <w:lang w:val="en-US"/>
-        </w:rPr>
-        <w:t>iddleware between Front-End and Data Platform</w:t>
+        <w:t>Usage: Middleware between Front-End and Data Platform</w:t>
       </w:r>
     </w:p>
     <w:p>
@@ -308,6 +288,14 @@
           <w:lang w:val="en-US"/>
         </w:rPr>
       </w:pPr>
+      <w:r>
+        <w:rPr>
+          <w:lang w:val="en-US"/>
+        </w:rPr>
+        <w:t xml:space="preserve">Architectural style: REST </w:t>
+      </w:r>
+      <w:bookmarkStart w:id="0" w:name="_GoBack"/>
+      <w:bookmarkEnd w:id="0"/>
     </w:p>
     <w:p>
       <w:pPr>
@@ -1028,7 +1016,7 @@
       </w:pPr>
     </w:pPrDefault>
   </w:docDefaults>
-  <w:latentStyles w:defLockedState="0" w:defUIPriority="99" w:defSemiHidden="0" w:defUnhideWhenUsed="0" w:defQFormat="0" w:count="376">
+  <w:latentStyles w:defLockedState="0" w:defUIPriority="99" w:defSemiHidden="0" w:defUnhideWhenUsed="0" w:defQFormat="0" w:count="377">
     <w:lsdException w:name="Normal" w:uiPriority="0" w:qFormat="1"/>
     <w:lsdException w:name="heading 1" w:uiPriority="9" w:qFormat="1"/>
     <w:lsdException w:name="heading 2" w:semiHidden="1" w:uiPriority="9" w:unhideWhenUsed="1" w:qFormat="1"/>
@@ -1134,7 +1122,6 @@
     <w:lsdException w:name="HTML Sample" w:semiHidden="1" w:unhideWhenUsed="1"/>
     <w:lsdException w:name="HTML Typewriter" w:semiHidden="1" w:unhideWhenUsed="1"/>
     <w:lsdException w:name="HTML Variable" w:semiHidden="1" w:unhideWhenUsed="1"/>
-    <w:lsdException w:name="Normal Table" w:semiHidden="1" w:unhideWhenUsed="1"/>
     <w:lsdException w:name="annotation subject" w:semiHidden="1" w:unhideWhenUsed="1"/>
     <w:lsdException w:name="No List" w:semiHidden="1" w:unhideWhenUsed="1"/>
     <w:lsdException w:name="Outline List 1" w:semiHidden="1" w:unhideWhenUsed="1"/>
@@ -1181,10 +1168,8 @@
     <w:lsdException w:name="Table Subtle 2" w:semiHidden="1" w:unhideWhenUsed="1"/>
     <w:lsdException w:name="Table Web 1" w:semiHidden="1" w:unhideWhenUsed="1"/>
     <w:lsdException w:name="Table Web 2" w:semiHidden="1" w:unhideWhenUsed="1"/>
-    <w:lsdException w:name="Table Web 3" w:semiHidden="1" w:unhideWhenUsed="1"/>
     <w:lsdException w:name="Balloon Text" w:semiHidden="1" w:unhideWhenUsed="1"/>
     <w:lsdException w:name="Table Grid" w:uiPriority="39"/>
-    <w:lsdException w:name="Table Theme" w:semiHidden="1" w:unhideWhenUsed="1"/>
     <w:lsdException w:name="Placeholder Text" w:semiHidden="1"/>
     <w:lsdException w:name="No Spacing" w:semiHidden="1" w:uiPriority="1" w:unhideWhenUsed="1" w:qFormat="1"/>
     <w:lsdException w:name="Light Shading" w:uiPriority="60"/>
@@ -1405,6 +1390,7 @@
     <w:lsdException w:name="Hashtag" w:semiHidden="1" w:unhideWhenUsed="1"/>
     <w:lsdException w:name="Unresolved Mention" w:semiHidden="1" w:unhideWhenUsed="1"/>
     <w:lsdException w:name="Smart Link" w:semiHidden="1" w:unhideWhenUsed="1"/>
+    <w:lsdException w:name="Smart Link Error" w:semiHidden="1" w:unhideWhenUsed="1"/>
   </w:latentStyles>
   <w:style w:type="paragraph" w:default="1" w:styleId="a">
     <w:name w:val="Normal"/>

</xml_diff>